<commit_message>
Updated HDI section of Word doc
</commit_message>
<xml_diff>
--- a/Energy Analysis.docx
+++ b/Energy Analysis.docx
@@ -853,7 +853,19 @@
         <w:t xml:space="preserve"> power needs.  </w:t>
       </w:r>
       <w:r>
-        <w:t>The animated heat maps (see our Git Hub repository) show new power plants added continually to meet rising energy needs.</w:t>
+        <w:t>The animated heat map (see our Git Hub repository) show</w:t>
+      </w:r>
+      <w:r>
+        <w:t>s</w:t>
+      </w:r>
+      <w:r>
+        <w:t xml:space="preserve"> new power plants added continually to meet rising energy needs</w:t>
+      </w:r>
+      <w:r>
+        <w:t xml:space="preserve"> each year</w:t>
+      </w:r>
+      <w:r>
+        <w:t>.</w:t>
       </w:r>
     </w:p>
     <w:p>
@@ -867,7 +879,12 @@
         <w:t xml:space="preserve"> below shows energy generated per capita </w:t>
       </w:r>
       <w:r>
-        <w:t>globally and regionally</w:t>
+        <w:t>globally and region</w:t>
+      </w:r>
+      <w:bookmarkStart w:id="0" w:name="_GoBack"/>
+      <w:bookmarkEnd w:id="0"/>
+      <w:r>
+        <w:t>ally</w:t>
       </w:r>
       <w:r>
         <w:t xml:space="preserve"> </w:t>
@@ -1151,58 +1168,81 @@
     <w:p>
       <w:pPr>
         <w:spacing w:after="160"/>
-        <w:rPr>
-          <w:color w:val="000000" w:themeColor="text1"/>
-        </w:rPr>
       </w:pPr>
       <w:r>
-        <w:rPr>
-          <w:color w:val="000000" w:themeColor="text1"/>
-        </w:rPr>
-        <w:t> </w:t>
-      </w:r>
-    </w:p>
-    <w:p>
-      <w:pPr>
-        <w:spacing w:after="160"/>
-        <w:rPr>
-          <w:color w:val="FF0000"/>
-        </w:rPr>
-      </w:pPr>
-      <w:r>
-        <w:rPr>
-          <w:color w:val="FF0000"/>
-        </w:rPr>
-        <w:t>a short description of what you found and any relevant plots</w:t>
+        <w:t xml:space="preserve">On a global scale, we </w:t>
       </w:r>
       <w:r>
-        <w:rPr>
-          <w:color w:val="FF0000"/>
-        </w:rPr>
-        <w:t>. Is this the graph we want to use.  Figure 2.1 is a bubble plot of a country’s total capacity added between 1989 and 2017 versus HDI.  The size of the bubble indicates the country’s population in 2017?</w:t>
+        <w:t xml:space="preserve">calculated </w:t>
+      </w:r>
+      <w:r>
+        <w:t xml:space="preserve">energy capacity to </w:t>
+      </w:r>
+      <w:r>
+        <w:t>be weakly correlated with HDI</w:t>
+      </w:r>
+      <w:r>
+        <w:t xml:space="preserve"> </w:t>
+      </w:r>
+      <w:r>
+        <w:t>(our prosperity index)</w:t>
+      </w:r>
+      <w:r>
+        <w:t xml:space="preserve">.  </w:t>
+      </w:r>
+      <w:r>
+        <w:t xml:space="preserve">However, there is a </w:t>
+      </w:r>
+      <w:r>
+        <w:t>strong correlation</w:t>
+      </w:r>
+      <w:r>
+        <w:t xml:space="preserve"> between energy capacity and HDI with many individual countries.  It would be interesting to investigate those countries to determine causation.  </w:t>
+      </w:r>
+      <w:r>
+        <w:t>Figure 2.1 is a bubble plot of a</w:t>
+      </w:r>
+      <w:r>
+        <w:t>ll</w:t>
+      </w:r>
+      <w:r>
+        <w:t xml:space="preserve"> country’s </w:t>
+      </w:r>
+      <w:r>
+        <w:t xml:space="preserve">HDIs versus their </w:t>
+      </w:r>
+      <w:r>
+        <w:t>total capacity added between 1989 and 201</w:t>
+      </w:r>
+      <w:r>
+        <w:t>7</w:t>
+      </w:r>
+      <w:r>
+        <w:t>.  The size of the bubble indicates the country’s population in 2017</w:t>
+      </w:r>
+      <w:r>
+        <w:t>.</w:t>
+      </w:r>
+      <w:r>
+        <w:t xml:space="preserve">  (An animated version is available on our Git Hub repository - </w:t>
+      </w:r>
+      <w:r>
+        <w:t>animated_gapminder</w:t>
+      </w:r>
+      <w:r>
+        <w:t>.gif.)</w:t>
+      </w:r>
+      <w:r>
+        <w:t xml:space="preserve">  From the figure, you see values across the board including many high-HDI countries with very low energy capacity.  A country cannot consume what it doesn’t generate.  Therefore, we know that energy consumption does not increase with prosperity.</w:t>
       </w:r>
     </w:p>
     <w:p>
       <w:pPr>
         <w:spacing w:after="0"/>
-        <w:rPr>
-          <w:color w:val="FF0000"/>
-        </w:rPr>
       </w:pPr>
       <w:r>
-        <w:rPr>
-          <w:color w:val="FF0000"/>
-        </w:rPr>
         <w:t>Figure 2.1:  Energy Capacity per Country vs HDI</w:t>
       </w:r>
-    </w:p>
-    <w:p>
-      <w:pPr>
-        <w:spacing w:after="160"/>
-        <w:rPr>
-          <w:color w:val="FF0000"/>
-        </w:rPr>
-      </w:pPr>
     </w:p>
     <w:p>
       <w:pPr>
@@ -1214,17 +1254,16 @@
       </w:pPr>
       <w:r>
         <w:rPr>
-          <w:noProof/>
           <w:color w:val="FF0000"/>
         </w:rPr>
         <w:drawing>
-          <wp:inline distT="0" distB="0" distL="0" distR="0" wp14:anchorId="590B5E2E" wp14:editId="5ADA67ED">
-            <wp:extent cx="6246653" cy="3771900"/>
-            <wp:effectExtent l="0" t="0" r="1905" b="0"/>
-            <wp:docPr id="3" name="Picture 3">
+          <wp:inline distT="0" distB="0" distL="0" distR="0" wp14:anchorId="70914CDB" wp14:editId="3D4D450E">
+            <wp:extent cx="6197600" cy="4216400"/>
+            <wp:effectExtent l="0" t="0" r="0" b="0"/>
+            <wp:docPr id="8" name="Picture 3">
               <a:extLst xmlns:a="http://schemas.openxmlformats.org/drawingml/2006/main">
                 <a:ext uri="{FF2B5EF4-FFF2-40B4-BE49-F238E27FC236}">
-                  <a16:creationId xmlns:a16="http://schemas.microsoft.com/office/drawing/2014/main" id="{26310073-FCD9-4147-9089-8771661E7646}"/>
+                  <a16:creationId xmlns:a16="http://schemas.microsoft.com/office/drawing/2014/main" id="{9100FA72-D464-4C42-B088-C82C81AF6D58}"/>
                 </a:ext>
               </a:extLst>
             </wp:docPr>
@@ -1238,7 +1277,7 @@
                     <pic:cNvPr id="4" name="Picture 3">
                       <a:extLst>
                         <a:ext uri="{FF2B5EF4-FFF2-40B4-BE49-F238E27FC236}">
-                          <a16:creationId xmlns:a16="http://schemas.microsoft.com/office/drawing/2014/main" id="{26310073-FCD9-4147-9089-8771661E7646}"/>
+                          <a16:creationId xmlns:a16="http://schemas.microsoft.com/office/drawing/2014/main" id="{9100FA72-D464-4C42-B088-C82C81AF6D58}"/>
                         </a:ext>
                       </a:extLst>
                     </pic:cNvPr>
@@ -1248,13 +1287,13 @@
                   </pic:nvPicPr>
                   <pic:blipFill rotWithShape="1">
                     <a:blip r:embed="rId15"/>
-                    <a:srcRect t="8008" b="6277"/>
+                    <a:srcRect l="39028" t="17791" r="4052" b="13370"/>
                     <a:stretch/>
                   </pic:blipFill>
                   <pic:spPr bwMode="auto">
                     <a:xfrm>
                       <a:off x="0" y="0"/>
-                      <a:ext cx="6247659" cy="3772508"/>
+                      <a:ext cx="6197600" cy="4216400"/>
                     </a:xfrm>
                     <a:prstGeom prst="rect">
                       <a:avLst/>
@@ -1360,6 +1399,9 @@
       </w:r>
       <w:r>
         <w:t xml:space="preserve">region that most prioritizes green energy. </w:t>
+      </w:r>
+      <w:r>
+        <w:t xml:space="preserve"> Comparing these figures with Figure 3.4 demonstrates that the use of green energy is not related to prosperity.</w:t>
       </w:r>
     </w:p>
     <w:p>
@@ -1482,11 +1524,12 @@
       <w:r>
         <w:rPr>
           <w:rFonts w:eastAsia="Times New Roman"/>
+          <w:noProof/>
         </w:rPr>
         <w:drawing>
-          <wp:inline distT="0" distB="0" distL="0" distR="0" wp14:anchorId="4D35F326" wp14:editId="5AC625DF">
-            <wp:extent cx="4619625" cy="2790669"/>
-            <wp:effectExtent l="0" t="0" r="0" b="0"/>
+          <wp:inline distT="0" distB="0" distL="0" distR="0" wp14:anchorId="4D35F326" wp14:editId="6C748EA3">
+            <wp:extent cx="3973413" cy="2400300"/>
+            <wp:effectExtent l="0" t="0" r="8255" b="0"/>
             <wp:docPr id="7" name="Picture 7"/>
             <wp:cNvGraphicFramePr>
               <a:graphicFrameLocks xmlns:a="http://schemas.openxmlformats.org/drawingml/2006/main" noChangeAspect="1"/>
@@ -1506,7 +1549,7 @@
                   <pic:spPr bwMode="auto">
                     <a:xfrm>
                       <a:off x="0" y="0"/>
-                      <a:ext cx="4639760" cy="2802832"/>
+                      <a:ext cx="4014897" cy="2425360"/>
                     </a:xfrm>
                     <a:prstGeom prst="rect">
                       <a:avLst/>
@@ -1526,8 +1569,6 @@
           </wp:inline>
         </w:drawing>
       </w:r>
-      <w:bookmarkStart w:id="0" w:name="_GoBack"/>
-      <w:bookmarkEnd w:id="0"/>
     </w:p>
     <w:p>
       <w:pPr>
@@ -1556,9 +1597,9 @@
           <w:noProof/>
         </w:rPr>
         <w:drawing>
-          <wp:inline distT="0" distB="0" distL="0" distR="0" wp14:anchorId="5DD432A5" wp14:editId="30A7CC3E">
-            <wp:extent cx="5229180" cy="2795270"/>
-            <wp:effectExtent l="0" t="0" r="0" b="5080"/>
+          <wp:inline distT="0" distB="0" distL="0" distR="0" wp14:anchorId="5DD432A5" wp14:editId="7B72CB35">
+            <wp:extent cx="4149090" cy="2217906"/>
+            <wp:effectExtent l="0" t="0" r="3810" b="0"/>
             <wp:docPr id="10" name="Picture 9">
               <a:extLst xmlns:a="http://schemas.openxmlformats.org/drawingml/2006/main">
                 <a:ext uri="{FF2B5EF4-FFF2-40B4-BE49-F238E27FC236}">
@@ -1592,7 +1633,7 @@
                   <pic:spPr bwMode="auto">
                     <a:xfrm>
                       <a:off x="0" y="0"/>
-                      <a:ext cx="5241856" cy="2802046"/>
+                      <a:ext cx="4165751" cy="2226812"/>
                     </a:xfrm>
                     <a:prstGeom prst="rect">
                       <a:avLst/>
@@ -1618,6 +1659,77 @@
         <w:rPr>
           <w:rFonts w:eastAsia="Times New Roman"/>
         </w:rPr>
+      </w:pPr>
+    </w:p>
+    <w:p>
+      <w:r>
+        <w:t>Figure 3.4: Global Map of HDI</w:t>
+      </w:r>
+    </w:p>
+    <w:p>
+      <w:pPr>
+        <w:pStyle w:val="Heading2"/>
+        <w:jc w:val="center"/>
+      </w:pPr>
+      <w:r>
+        <w:drawing>
+          <wp:inline distT="0" distB="0" distL="0" distR="0" wp14:anchorId="4D78DE8F" wp14:editId="6EBBC72F">
+            <wp:extent cx="3146021" cy="2222500"/>
+            <wp:effectExtent l="38100" t="38100" r="35560" b="44450"/>
+            <wp:docPr id="4" name="Picture 6">
+              <a:extLst xmlns:a="http://schemas.openxmlformats.org/drawingml/2006/main">
+                <a:ext uri="{FF2B5EF4-FFF2-40B4-BE49-F238E27FC236}">
+                  <a16:creationId xmlns:a16="http://schemas.microsoft.com/office/drawing/2014/main" id="{624BF2D5-25D4-45D3-9297-6EE461EE2370}"/>
+                </a:ext>
+              </a:extLst>
+            </wp:docPr>
+            <wp:cNvGraphicFramePr>
+              <a:graphicFrameLocks xmlns:a="http://schemas.openxmlformats.org/drawingml/2006/main" noChangeAspect="1"/>
+            </wp:cNvGraphicFramePr>
+            <a:graphic xmlns:a="http://schemas.openxmlformats.org/drawingml/2006/main">
+              <a:graphicData uri="http://schemas.openxmlformats.org/drawingml/2006/picture">
+                <pic:pic xmlns:pic="http://schemas.openxmlformats.org/drawingml/2006/picture">
+                  <pic:nvPicPr>
+                    <pic:cNvPr id="7" name="Picture 6">
+                      <a:extLst>
+                        <a:ext uri="{FF2B5EF4-FFF2-40B4-BE49-F238E27FC236}">
+                          <a16:creationId xmlns:a16="http://schemas.microsoft.com/office/drawing/2014/main" id="{624BF2D5-25D4-45D3-9297-6EE461EE2370}"/>
+                        </a:ext>
+                      </a:extLst>
+                    </pic:cNvPr>
+                    <pic:cNvPicPr>
+                      <a:picLocks noChangeAspect="1"/>
+                    </pic:cNvPicPr>
+                  </pic:nvPicPr>
+                  <pic:blipFill rotWithShape="1">
+                    <a:blip r:embed="rId19"/>
+                    <a:srcRect l="2531" t="4456" r="4092" b="5646"/>
+                    <a:stretch/>
+                  </pic:blipFill>
+                  <pic:spPr>
+                    <a:xfrm>
+                      <a:off x="0" y="0"/>
+                      <a:ext cx="3164638" cy="2235652"/>
+                    </a:xfrm>
+                    <a:prstGeom prst="rect">
+                      <a:avLst/>
+                    </a:prstGeom>
+                    <a:ln w="38100">
+                      <a:solidFill>
+                        <a:schemeClr val="tx1"/>
+                      </a:solidFill>
+                    </a:ln>
+                  </pic:spPr>
+                </pic:pic>
+              </a:graphicData>
+            </a:graphic>
+          </wp:inline>
+        </w:drawing>
+      </w:r>
+    </w:p>
+    <w:p>
+      <w:pPr>
+        <w:pStyle w:val="Heading2"/>
       </w:pPr>
     </w:p>
     <w:p>
@@ -1685,66 +1797,10 @@
         </w:rPr>
       </w:pPr>
     </w:p>
-    <w:p>
-      <w:pPr>
-        <w:rPr>
-          <w:rFonts w:eastAsia="Times New Roman"/>
-        </w:rPr>
-      </w:pPr>
-    </w:p>
-    <w:p>
-      <w:pPr>
-        <w:rPr>
-          <w:rFonts w:eastAsia="Times New Roman"/>
-        </w:rPr>
-      </w:pPr>
-    </w:p>
-    <w:p>
-      <w:pPr>
-        <w:rPr>
-          <w:rFonts w:eastAsia="Times New Roman"/>
-        </w:rPr>
-      </w:pPr>
-    </w:p>
-    <w:p>
-      <w:pPr>
-        <w:rPr>
-          <w:rFonts w:eastAsia="Times New Roman"/>
-        </w:rPr>
-      </w:pPr>
-    </w:p>
-    <w:p>
-      <w:pPr>
-        <w:rPr>
-          <w:rFonts w:eastAsia="Times New Roman"/>
-        </w:rPr>
-      </w:pPr>
-    </w:p>
-    <w:p>
-      <w:pPr>
-        <w:rPr>
-          <w:rFonts w:eastAsia="Times New Roman"/>
-        </w:rPr>
-      </w:pPr>
-    </w:p>
-    <w:p>
-      <w:pPr>
-        <w:rPr>
-          <w:rFonts w:eastAsia="Times New Roman"/>
-        </w:rPr>
-      </w:pPr>
-    </w:p>
-    <w:p>
-      <w:pPr>
-        <w:rPr>
-          <w:rFonts w:eastAsia="Times New Roman"/>
-        </w:rPr>
-      </w:pPr>
-    </w:p>
     <w:sectPr>
-      <w:headerReference w:type="even" r:id="rId19"/>
-      <w:footerReference w:type="even" r:id="rId20"/>
-      <w:footerReference w:type="default" r:id="rId21"/>
+      <w:headerReference w:type="even" r:id="rId20"/>
+      <w:footerReference w:type="even" r:id="rId21"/>
+      <w:footerReference w:type="default" r:id="rId22"/>
       <w:pgSz w:w="12240" w:h="15840"/>
       <w:pgMar w:top="1080" w:right="1080" w:bottom="1642" w:left="1080" w:header="720" w:footer="720" w:gutter="0"/>
       <w:pgNumType w:start="0"/>
@@ -3407,7 +3463,6 @@
   <w:style w:type="character" w:default="1" w:styleId="DefaultParagraphFont">
     <w:name w:val="Default Paragraph Font"/>
     <w:uiPriority w:val="1"/>
-    <w:semiHidden/>
     <w:unhideWhenUsed/>
   </w:style>
   <w:style w:type="table" w:default="1" w:styleId="TableNormal">
@@ -28498,6 +28553,7 @@
     <w:sig w:usb0="E0002EFF" w:usb1="C000785B" w:usb2="00000009" w:usb3="00000000" w:csb0="000001FF" w:csb1="00000000"/>
   </w:font>
   <w:font w:name="Tw Cen MT">
+    <w:altName w:val="Tw Cen MT"/>
     <w:charset w:val="00"/>
     <w:family w:val="swiss"/>
     <w:pitch w:val="variable"/>
@@ -28565,6 +28621,7 @@
     <w:rsidRoot w:val="00572170"/>
     <w:rsid w:val="00137370"/>
     <w:rsid w:val="00572170"/>
+    <w:rsid w:val="00931ACB"/>
     <w:rsid w:val="00D6082A"/>
     <w:rsid w:val="00E47A81"/>
   </w:rsids>
@@ -29586,20 +29643,20 @@
 </file>
 
 <file path=customXml/item2.xml><?xml version="1.0" encoding="utf-8"?>
-<p:properties xmlns:p="http://schemas.microsoft.com/office/2006/metadata/properties" xmlns:xsi="http://www.w3.org/2001/XMLSchema-instance" xmlns:pc="http://schemas.microsoft.com/office/infopath/2007/PartnerControls">
-  <documentManagement>
-    <MediaServiceKeyPoints xmlns="71af3243-3dd4-4a8d-8c0d-dd76da1f02a5" xsi:nil="true"/>
-  </documentManagement>
-</p:properties>
-</file>
-
-<file path=customXml/item3.xml><?xml version="1.0" encoding="utf-8"?>
 <?mso-contentType ?>
 <FormTemplates xmlns="http://schemas.microsoft.com/sharepoint/v3/contenttype/forms">
   <Display>DocumentLibraryForm</Display>
   <Edit>DocumentLibraryForm</Edit>
   <New>DocumentLibraryForm</New>
 </FormTemplates>
+</file>
+
+<file path=customXml/item3.xml><?xml version="1.0" encoding="utf-8"?>
+<p:properties xmlns:p="http://schemas.microsoft.com/office/2006/metadata/properties" xmlns:xsi="http://www.w3.org/2001/XMLSchema-instance" xmlns:pc="http://schemas.microsoft.com/office/infopath/2007/PartnerControls">
+  <documentManagement>
+    <MediaServiceKeyPoints xmlns="71af3243-3dd4-4a8d-8c0d-dd76da1f02a5" xsi:nil="true"/>
+  </documentManagement>
+</p:properties>
 </file>
 
 <file path=customXml/item4.xml><?xml version="1.0" encoding="utf-8"?>
@@ -29626,6 +29683,14 @@
 </file>
 
 <file path=customXml/itemProps2.xml><?xml version="1.0" encoding="utf-8"?>
+<ds:datastoreItem xmlns:ds="http://schemas.openxmlformats.org/officeDocument/2006/customXml" ds:itemID="{25DAB33B-A2A8-4F91-A156-7431C01F17E5}">
+  <ds:schemaRefs>
+    <ds:schemaRef ds:uri="http://schemas.microsoft.com/sharepoint/v3/contenttype/forms"/>
+  </ds:schemaRefs>
+</ds:datastoreItem>
+</file>
+
+<file path=customXml/itemProps3.xml><?xml version="1.0" encoding="utf-8"?>
 <ds:datastoreItem xmlns:ds="http://schemas.openxmlformats.org/officeDocument/2006/customXml" ds:itemID="{B4FD70F4-3D7E-4CBE-B294-4E7E752EA096}">
   <ds:schemaRefs>
     <ds:schemaRef ds:uri="http://schemas.microsoft.com/office/2006/metadata/properties"/>
@@ -29635,16 +29700,8 @@
 </ds:datastoreItem>
 </file>
 
-<file path=customXml/itemProps3.xml><?xml version="1.0" encoding="utf-8"?>
-<ds:datastoreItem xmlns:ds="http://schemas.openxmlformats.org/officeDocument/2006/customXml" ds:itemID="{25DAB33B-A2A8-4F91-A156-7431C01F17E5}">
-  <ds:schemaRefs>
-    <ds:schemaRef ds:uri="http://schemas.microsoft.com/sharepoint/v3/contenttype/forms"/>
-  </ds:schemaRefs>
-</ds:datastoreItem>
-</file>
-
 <file path=customXml/itemProps4.xml><?xml version="1.0" encoding="utf-8"?>
-<ds:datastoreItem xmlns:ds="http://schemas.openxmlformats.org/officeDocument/2006/customXml" ds:itemID="{346BDDEE-07AA-4858-88BE-823199002C73}">
+<ds:datastoreItem xmlns:ds="http://schemas.openxmlformats.org/officeDocument/2006/customXml" ds:itemID="{874E1462-D255-4CC2-B76C-A0E609339173}">
   <ds:schemaRefs>
     <ds:schemaRef ds:uri="http://schemas.openxmlformats.org/officeDocument/2006/bibliography"/>
   </ds:schemaRefs>

</xml_diff>